<commit_message>
Modify report of 10_6
</commit_message>
<xml_diff>
--- a/10_6/Poker实验报告.docx
+++ b/10_6/Poker实验报告.docx
@@ -11,6 +11,8 @@
           <w:szCs w:val="24"/>
         </w:rPr>
       </w:pPr>
+      <w:bookmarkStart w:id="0" w:name="_GoBack"/>
+      <w:bookmarkEnd w:id="0"/>
       <w:r>
         <w:rPr>
           <w:rFonts w:hint="eastAsia"/>
@@ -992,7 +994,6 @@
         <w:pStyle w:val="a3"/>
         <w:ind w:left="2520"/>
         <w:rPr>
-          <w:rFonts w:hint="eastAsia"/>
           <w:b/>
         </w:rPr>
       </w:pPr>
@@ -1066,7 +1067,6 @@
         <w:pStyle w:val="a3"/>
         <w:ind w:left="2520"/>
         <w:rPr>
-          <w:rFonts w:hint="eastAsia"/>
           <w:b/>
         </w:rPr>
       </w:pPr>
@@ -1677,9 +1677,6 @@
       <w:pPr>
         <w:pStyle w:val="a3"/>
         <w:ind w:left="2520"/>
-        <w:rPr>
-          <w:rFonts w:hint="eastAsia"/>
-        </w:rPr>
       </w:pPr>
       <w:r>
         <w:rPr>
@@ -1752,15 +1749,6 @@
       <w:pPr>
         <w:pStyle w:val="a3"/>
         <w:numPr>
-          <w:ilvl w:val="2"/>
-          <w:numId w:val="2"/>
-        </w:numPr>
-      </w:pPr>
-    </w:p>
-    <w:p>
-      <w:pPr>
-        <w:pStyle w:val="a3"/>
-        <w:numPr>
           <w:ilvl w:val="1"/>
           <w:numId w:val="2"/>
         </w:numPr>
@@ -1801,8 +1789,81 @@
         </w:rPr>
         <w:t>通过用户输入的标志来判断</w:t>
       </w:r>
-      <w:bookmarkStart w:id="0" w:name="_GoBack"/>
-      <w:bookmarkEnd w:id="0"/>
+      <w:r>
+        <w:rPr>
+          <w:rFonts w:hint="eastAsia"/>
+        </w:rPr>
+        <w:t>将要进行什么操作</w:t>
+      </w:r>
+    </w:p>
+    <w:p>
+      <w:pPr>
+        <w:pStyle w:val="a3"/>
+        <w:numPr>
+          <w:ilvl w:val="2"/>
+          <w:numId w:val="2"/>
+        </w:numPr>
+      </w:pPr>
+      <w:r>
+        <w:rPr>
+          <w:rFonts w:hint="eastAsia"/>
+        </w:rPr>
+        <w:t>利用函数指针和</w:t>
+      </w:r>
+      <w:r>
+        <w:rPr>
+          <w:rFonts w:hint="eastAsia"/>
+        </w:rPr>
+        <w:t>switch</w:t>
+      </w:r>
+      <w:r>
+        <w:rPr>
+          <w:rFonts w:hint="eastAsia"/>
+        </w:rPr>
+        <w:t>判断语句来进行对应的操作和对应的次数</w:t>
+      </w:r>
+    </w:p>
+    <w:p>
+      <w:pPr>
+        <w:pStyle w:val="a3"/>
+        <w:numPr>
+          <w:ilvl w:val="2"/>
+          <w:numId w:val="2"/>
+        </w:numPr>
+      </w:pPr>
+      <w:r>
+        <w:rPr>
+          <w:rFonts w:hint="eastAsia"/>
+        </w:rPr>
+        <w:t>洗牌功能的函数利用随机数生成器来进行对应的随机两个位置的牌的交换从而实现简单的洗牌的功能</w:t>
+      </w:r>
+    </w:p>
+    <w:p>
+      <w:pPr>
+        <w:pStyle w:val="a3"/>
+        <w:numPr>
+          <w:ilvl w:val="2"/>
+          <w:numId w:val="2"/>
+        </w:numPr>
+      </w:pPr>
+      <w:r>
+        <w:rPr>
+          <w:rFonts w:hint="eastAsia"/>
+        </w:rPr>
+        <w:t>发牌功能需要函数从</w:t>
+      </w:r>
+      <w:r>
+        <w:rPr>
+          <w:rFonts w:hint="eastAsia"/>
+        </w:rPr>
+        <w:t>deck</w:t>
+      </w:r>
+      <w:r>
+        <w:rPr>
+          <w:rFonts w:hint="eastAsia"/>
+        </w:rPr>
+        <w:t>里面依次抽取出相应数量的牌并打印出来</w:t>
+      </w:r>
     </w:p>
     <w:p>
       <w:pPr>
@@ -2245,6 +2306,7 @@
           <w:sz w:val="19"/>
           <w:szCs w:val="19"/>
         </w:rPr>
+        <w:lastRenderedPageBreak/>
         <w:t>"Seven"</w:t>
       </w:r>
       <w:r>
@@ -2467,7 +2529,6 @@
           <w:sz w:val="19"/>
           <w:szCs w:val="19"/>
         </w:rPr>
-        <w:lastRenderedPageBreak/>
         <w:t>void</w:t>
       </w:r>
       <w:r>
@@ -5116,6 +5177,7 @@
           <w:sz w:val="19"/>
           <w:szCs w:val="19"/>
         </w:rPr>
+        <w:lastRenderedPageBreak/>
         <w:tab/>
       </w:r>
       <w:r>
@@ -6387,6 +6449,7 @@
         <w:ind w:left="2520"/>
       </w:pPr>
       <w:r>
+        <w:lastRenderedPageBreak/>
         <w:t>How many times?</w:t>
       </w:r>
     </w:p>
@@ -6414,7 +6477,6 @@
         <w:ind w:left="2520"/>
       </w:pPr>
       <w:r>
-        <w:lastRenderedPageBreak/>
         <w:t>2</w:t>
       </w:r>
     </w:p>
@@ -6553,7 +6615,7 @@
         <w:rPr>
           <w:rFonts w:hint="eastAsia"/>
         </w:rPr>
-        <w:t>本来这里的语句段是这样的</w:t>
+        <w:t>初始的发牌函数是这样的</w:t>
       </w:r>
     </w:p>
     <w:p>
@@ -6573,21 +6635,29 @@
       <w:r>
         <w:rPr>
           <w:rFonts w:ascii="新宋体" w:eastAsia="新宋体" w:cs="新宋体"/>
-          <w:color w:val="000000"/>
-          <w:sz w:val="19"/>
-          <w:szCs w:val="19"/>
-        </w:rPr>
-        <w:tab/>
-        <w:t xml:space="preserve">cout </w:t>
-      </w:r>
-      <w:r>
-        <w:rPr>
-          <w:rFonts w:ascii="新宋体" w:eastAsia="新宋体" w:cs="新宋体"/>
-          <w:color w:val="008080"/>
-          <w:sz w:val="19"/>
-          <w:szCs w:val="19"/>
-        </w:rPr>
-        <w:t>&lt;&lt;</w:t>
+          <w:color w:val="0000FF"/>
+          <w:sz w:val="19"/>
+          <w:szCs w:val="19"/>
+        </w:rPr>
+        <w:t>void</w:t>
+      </w:r>
+      <w:r>
+        <w:rPr>
+          <w:rFonts w:ascii="新宋体" w:eastAsia="新宋体" w:cs="新宋体"/>
+          <w:color w:val="000000"/>
+          <w:sz w:val="19"/>
+          <w:szCs w:val="19"/>
+        </w:rPr>
+        <w:t xml:space="preserve"> Deal(</w:t>
+      </w:r>
+      <w:r>
+        <w:rPr>
+          <w:rFonts w:ascii="新宋体" w:eastAsia="新宋体" w:cs="新宋体"/>
+          <w:color w:val="0000FF"/>
+          <w:sz w:val="19"/>
+          <w:szCs w:val="19"/>
+        </w:rPr>
+        <w:t>int</w:t>
       </w:r>
       <w:r>
         <w:rPr>
@@ -6601,38 +6671,20 @@
       <w:r>
         <w:rPr>
           <w:rFonts w:ascii="新宋体" w:eastAsia="新宋体" w:cs="新宋体"/>
-          <w:color w:val="A31515"/>
-          <w:sz w:val="19"/>
-          <w:szCs w:val="19"/>
-        </w:rPr>
-        <w:t>"What do you want to do?"</w:t>
-      </w:r>
-      <w:r>
-        <w:rPr>
-          <w:rFonts w:ascii="新宋体" w:eastAsia="新宋体" w:cs="新宋体"/>
-          <w:color w:val="000000"/>
-          <w:sz w:val="19"/>
-          <w:szCs w:val="19"/>
-        </w:rPr>
-        <w:t xml:space="preserve"> </w:t>
-      </w:r>
-      <w:r>
-        <w:rPr>
-          <w:rFonts w:ascii="新宋体" w:eastAsia="新宋体" w:cs="新宋体"/>
-          <w:color w:val="008080"/>
-          <w:sz w:val="19"/>
-          <w:szCs w:val="19"/>
-        </w:rPr>
-        <w:t>&lt;&lt;</w:t>
-      </w:r>
-      <w:r>
-        <w:rPr>
-          <w:rFonts w:ascii="新宋体" w:eastAsia="新宋体" w:cs="新宋体"/>
-          <w:color w:val="000000"/>
-          <w:sz w:val="19"/>
-          <w:szCs w:val="19"/>
-        </w:rPr>
-        <w:t xml:space="preserve"> endl;</w:t>
+          <w:color w:val="808080"/>
+          <w:sz w:val="19"/>
+          <w:szCs w:val="19"/>
+        </w:rPr>
+        <w:t>times</w:t>
+      </w:r>
+      <w:r>
+        <w:rPr>
+          <w:rFonts w:ascii="新宋体" w:eastAsia="新宋体" w:cs="新宋体"/>
+          <w:color w:val="000000"/>
+          <w:sz w:val="19"/>
+          <w:szCs w:val="19"/>
+        </w:rPr>
+        <w:t>) {</w:t>
       </w:r>
     </w:p>
     <w:p>
@@ -6649,70 +6701,6 @@
           <w:szCs w:val="19"/>
         </w:rPr>
       </w:pPr>
-      <w:r>
-        <w:rPr>
-          <w:rFonts w:ascii="新宋体" w:eastAsia="新宋体" w:cs="新宋体"/>
-          <w:color w:val="000000"/>
-          <w:sz w:val="19"/>
-          <w:szCs w:val="19"/>
-        </w:rPr>
-        <w:tab/>
-        <w:t xml:space="preserve">cout </w:t>
-      </w:r>
-      <w:r>
-        <w:rPr>
-          <w:rFonts w:ascii="新宋体" w:eastAsia="新宋体" w:cs="新宋体"/>
-          <w:color w:val="008080"/>
-          <w:sz w:val="19"/>
-          <w:szCs w:val="19"/>
-        </w:rPr>
-        <w:t>&lt;&lt;</w:t>
-      </w:r>
-      <w:r>
-        <w:rPr>
-          <w:rFonts w:ascii="新宋体" w:eastAsia="新宋体" w:cs="新宋体"/>
-          <w:color w:val="000000"/>
-          <w:sz w:val="19"/>
-          <w:szCs w:val="19"/>
-        </w:rPr>
-        <w:t xml:space="preserve"> </w:t>
-      </w:r>
-      <w:r>
-        <w:rPr>
-          <w:rFonts w:ascii="新宋体" w:eastAsia="新宋体" w:cs="新宋体"/>
-          <w:color w:val="A31515"/>
-          <w:sz w:val="19"/>
-          <w:szCs w:val="19"/>
-        </w:rPr>
-        <w:t>"[1] Encryption"</w:t>
-      </w:r>
-      <w:r>
-        <w:rPr>
-          <w:rFonts w:ascii="新宋体" w:eastAsia="新宋体" w:cs="新宋体"/>
-          <w:color w:val="000000"/>
-          <w:sz w:val="19"/>
-          <w:szCs w:val="19"/>
-        </w:rPr>
-        <w:t xml:space="preserve"> </w:t>
-      </w:r>
-      <w:r>
-        <w:rPr>
-          <w:rFonts w:ascii="新宋体" w:eastAsia="新宋体" w:cs="新宋体"/>
-          <w:color w:val="008080"/>
-          <w:sz w:val="19"/>
-          <w:szCs w:val="19"/>
-        </w:rPr>
-        <w:t>&lt;&lt;</w:t>
-      </w:r>
-      <w:r>
-        <w:rPr>
-          <w:rFonts w:ascii="新宋体" w:eastAsia="新宋体" w:cs="新宋体"/>
-          <w:color w:val="000000"/>
-          <w:sz w:val="19"/>
-          <w:szCs w:val="19"/>
-        </w:rPr>
-        <w:t xml:space="preserve"> endl;</w:t>
-      </w:r>
     </w:p>
     <w:p>
       <w:pPr>
@@ -6736,101 +6724,42 @@
           <w:szCs w:val="19"/>
         </w:rPr>
         <w:tab/>
-        <w:t xml:space="preserve">cout </w:t>
-      </w:r>
-      <w:r>
-        <w:rPr>
-          <w:rFonts w:ascii="新宋体" w:eastAsia="新宋体" w:cs="新宋体"/>
-          <w:color w:val="008080"/>
-          <w:sz w:val="19"/>
-          <w:szCs w:val="19"/>
-        </w:rPr>
-        <w:t>&lt;&lt;</w:t>
-      </w:r>
-      <w:r>
-        <w:rPr>
-          <w:rFonts w:ascii="新宋体" w:eastAsia="新宋体" w:cs="新宋体"/>
-          <w:color w:val="000000"/>
-          <w:sz w:val="19"/>
-          <w:szCs w:val="19"/>
-        </w:rPr>
-        <w:t xml:space="preserve"> </w:t>
-      </w:r>
-      <w:r>
-        <w:rPr>
-          <w:rFonts w:ascii="新宋体" w:eastAsia="新宋体" w:cs="新宋体"/>
-          <w:color w:val="A31515"/>
-          <w:sz w:val="19"/>
-          <w:szCs w:val="19"/>
-        </w:rPr>
-        <w:t>"[2] Decryption"</w:t>
-      </w:r>
-      <w:r>
-        <w:rPr>
-          <w:rFonts w:ascii="新宋体" w:eastAsia="新宋体" w:cs="新宋体"/>
-          <w:color w:val="000000"/>
-          <w:sz w:val="19"/>
-          <w:szCs w:val="19"/>
-        </w:rPr>
-        <w:t xml:space="preserve"> </w:t>
-      </w:r>
-      <w:r>
-        <w:rPr>
-          <w:rFonts w:ascii="新宋体" w:eastAsia="新宋体" w:cs="新宋体"/>
-          <w:color w:val="008080"/>
-          <w:sz w:val="19"/>
-          <w:szCs w:val="19"/>
-        </w:rPr>
-        <w:t>&lt;&lt;</w:t>
-      </w:r>
-      <w:r>
-        <w:rPr>
-          <w:rFonts w:ascii="新宋体" w:eastAsia="新宋体" w:cs="新宋体"/>
-          <w:color w:val="000000"/>
-          <w:sz w:val="19"/>
-          <w:szCs w:val="19"/>
-        </w:rPr>
-        <w:t xml:space="preserve"> endl;</w:t>
-      </w:r>
-    </w:p>
-    <w:p>
-      <w:pPr>
-        <w:pStyle w:val="a3"/>
-        <w:ind w:left="1800"/>
-        <w:rPr>
-          <w:rFonts w:ascii="新宋体" w:eastAsia="新宋体" w:cs="新宋体"/>
-          <w:color w:val="000000"/>
-          <w:sz w:val="19"/>
-          <w:szCs w:val="19"/>
-        </w:rPr>
-      </w:pPr>
-      <w:r>
-        <w:rPr>
-          <w:rFonts w:ascii="新宋体" w:eastAsia="新宋体" w:cs="新宋体"/>
-          <w:color w:val="000000"/>
-          <w:sz w:val="19"/>
-          <w:szCs w:val="19"/>
-        </w:rPr>
-        <w:tab/>
-        <w:t xml:space="preserve">cin </w:t>
-      </w:r>
-      <w:r>
-        <w:rPr>
-          <w:rFonts w:ascii="新宋体" w:eastAsia="新宋体" w:cs="新宋体"/>
-          <w:color w:val="008080"/>
-          <w:sz w:val="19"/>
-          <w:szCs w:val="19"/>
-        </w:rPr>
-        <w:t>&gt;&gt;</w:t>
-      </w:r>
-      <w:r>
-        <w:rPr>
-          <w:rFonts w:ascii="新宋体" w:eastAsia="新宋体" w:cs="新宋体"/>
-          <w:color w:val="000000"/>
-          <w:sz w:val="19"/>
-          <w:szCs w:val="19"/>
-        </w:rPr>
-        <w:t xml:space="preserve"> flag;</w:t>
+      </w:r>
+      <w:r>
+        <w:rPr>
+          <w:rFonts w:ascii="新宋体" w:eastAsia="新宋体" w:cs="新宋体"/>
+          <w:color w:val="0000FF"/>
+          <w:sz w:val="19"/>
+          <w:szCs w:val="19"/>
+        </w:rPr>
+        <w:t>for</w:t>
+      </w:r>
+      <w:r>
+        <w:rPr>
+          <w:rFonts w:ascii="新宋体" w:eastAsia="新宋体" w:cs="新宋体"/>
+          <w:color w:val="000000"/>
+          <w:sz w:val="19"/>
+          <w:szCs w:val="19"/>
+        </w:rPr>
+        <w:t xml:space="preserve"> (i = index; i &lt; index + </w:t>
+      </w:r>
+      <w:r>
+        <w:rPr>
+          <w:rFonts w:ascii="新宋体" w:eastAsia="新宋体" w:cs="新宋体"/>
+          <w:color w:val="808080"/>
+          <w:sz w:val="19"/>
+          <w:szCs w:val="19"/>
+        </w:rPr>
+        <w:t>times</w:t>
+      </w:r>
+      <w:r>
+        <w:rPr>
+          <w:rFonts w:ascii="新宋体" w:eastAsia="新宋体" w:cs="新宋体"/>
+          <w:color w:val="000000"/>
+          <w:sz w:val="19"/>
+          <w:szCs w:val="19"/>
+        </w:rPr>
+        <w:t>; i++) {</w:t>
       </w:r>
     </w:p>
     <w:p>
@@ -6855,6 +6784,15 @@
           <w:szCs w:val="19"/>
         </w:rPr>
         <w:tab/>
+      </w:r>
+      <w:r>
+        <w:rPr>
+          <w:rFonts w:ascii="新宋体" w:eastAsia="新宋体" w:cs="新宋体"/>
+          <w:color w:val="000000"/>
+          <w:sz w:val="19"/>
+          <w:szCs w:val="19"/>
+        </w:rPr>
+        <w:tab/>
         <w:t xml:space="preserve">cout </w:t>
       </w:r>
       <w:r>
@@ -6873,6 +6811,24 @@
           <w:sz w:val="19"/>
           <w:szCs w:val="19"/>
         </w:rPr>
+        <w:t xml:space="preserve"> face[deck[i] % 13] </w:t>
+      </w:r>
+      <w:r>
+        <w:rPr>
+          <w:rFonts w:ascii="新宋体" w:eastAsia="新宋体" w:cs="新宋体"/>
+          <w:color w:val="008080"/>
+          <w:sz w:val="19"/>
+          <w:szCs w:val="19"/>
+        </w:rPr>
+        <w:t>&lt;&lt;</w:t>
+      </w:r>
+      <w:r>
+        <w:rPr>
+          <w:rFonts w:ascii="新宋体" w:eastAsia="新宋体" w:cs="新宋体"/>
+          <w:color w:val="000000"/>
+          <w:sz w:val="19"/>
+          <w:szCs w:val="19"/>
+        </w:rPr>
         <w:t xml:space="preserve"> </w:t>
       </w:r>
       <w:r>
@@ -6882,7 +6838,7 @@
           <w:sz w:val="19"/>
           <w:szCs w:val="19"/>
         </w:rPr>
-        <w:t>"Please enter the string: "</w:t>
+        <w:t>" "</w:t>
       </w:r>
       <w:r>
         <w:rPr>
@@ -6909,42 +6865,572 @@
           <w:sz w:val="19"/>
           <w:szCs w:val="19"/>
         </w:rPr>
+        <w:t xml:space="preserve"> suit[deck[i] / 13] </w:t>
+      </w:r>
+      <w:r>
+        <w:rPr>
+          <w:rFonts w:ascii="新宋体" w:eastAsia="新宋体" w:cs="新宋体"/>
+          <w:color w:val="008080"/>
+          <w:sz w:val="19"/>
+          <w:szCs w:val="19"/>
+        </w:rPr>
+        <w:t>&lt;&lt;</w:t>
+      </w:r>
+      <w:r>
+        <w:rPr>
+          <w:rFonts w:ascii="新宋体" w:eastAsia="新宋体" w:cs="新宋体"/>
+          <w:color w:val="000000"/>
+          <w:sz w:val="19"/>
+          <w:szCs w:val="19"/>
+        </w:rPr>
+        <w:t xml:space="preserve"> </w:t>
+      </w:r>
+      <w:r>
+        <w:rPr>
+          <w:rFonts w:ascii="新宋体" w:eastAsia="新宋体" w:cs="新宋体"/>
+          <w:color w:val="A31515"/>
+          <w:sz w:val="19"/>
+          <w:szCs w:val="19"/>
+        </w:rPr>
+        <w:t>"    "</w:t>
+      </w:r>
+      <w:r>
+        <w:rPr>
+          <w:rFonts w:ascii="新宋体" w:eastAsia="新宋体" w:cs="新宋体"/>
+          <w:color w:val="000000"/>
+          <w:sz w:val="19"/>
+          <w:szCs w:val="19"/>
+        </w:rPr>
+        <w:t>;</w:t>
+      </w:r>
+    </w:p>
+    <w:p>
+      <w:pPr>
+        <w:widowControl w:val="0"/>
+        <w:autoSpaceDE w:val="0"/>
+        <w:autoSpaceDN w:val="0"/>
+        <w:adjustRightInd w:val="0"/>
+        <w:spacing w:after="0" w:line="240" w:lineRule="auto"/>
+        <w:rPr>
+          <w:rFonts w:ascii="新宋体" w:eastAsia="新宋体" w:cs="新宋体"/>
+          <w:color w:val="000000"/>
+          <w:sz w:val="19"/>
+          <w:szCs w:val="19"/>
+        </w:rPr>
+      </w:pPr>
+      <w:r>
+        <w:rPr>
+          <w:rFonts w:ascii="新宋体" w:eastAsia="新宋体" w:cs="新宋体"/>
+          <w:color w:val="000000"/>
+          <w:sz w:val="19"/>
+          <w:szCs w:val="19"/>
+        </w:rPr>
+        <w:tab/>
+      </w:r>
+      <w:r>
+        <w:rPr>
+          <w:rFonts w:ascii="新宋体" w:eastAsia="新宋体" w:cs="新宋体"/>
+          <w:color w:val="000000"/>
+          <w:sz w:val="19"/>
+          <w:szCs w:val="19"/>
+        </w:rPr>
+        <w:tab/>
+      </w:r>
+      <w:r>
+        <w:rPr>
+          <w:rFonts w:ascii="新宋体" w:eastAsia="新宋体" w:cs="新宋体"/>
+          <w:color w:val="0000FF"/>
+          <w:sz w:val="19"/>
+          <w:szCs w:val="19"/>
+        </w:rPr>
+        <w:t>if</w:t>
+      </w:r>
+      <w:r>
+        <w:rPr>
+          <w:rFonts w:ascii="新宋体" w:eastAsia="新宋体" w:cs="新宋体"/>
+          <w:color w:val="000000"/>
+          <w:sz w:val="19"/>
+          <w:szCs w:val="19"/>
+        </w:rPr>
+        <w:t xml:space="preserve"> (index == 51) {</w:t>
+      </w:r>
+    </w:p>
+    <w:p>
+      <w:pPr>
+        <w:widowControl w:val="0"/>
+        <w:autoSpaceDE w:val="0"/>
+        <w:autoSpaceDN w:val="0"/>
+        <w:adjustRightInd w:val="0"/>
+        <w:spacing w:after="0" w:line="240" w:lineRule="auto"/>
+        <w:rPr>
+          <w:rFonts w:ascii="新宋体" w:eastAsia="新宋体" w:cs="新宋体"/>
+          <w:color w:val="000000"/>
+          <w:sz w:val="19"/>
+          <w:szCs w:val="19"/>
+        </w:rPr>
+      </w:pPr>
+      <w:r>
+        <w:rPr>
+          <w:rFonts w:ascii="新宋体" w:eastAsia="新宋体" w:cs="新宋体"/>
+          <w:color w:val="000000"/>
+          <w:sz w:val="19"/>
+          <w:szCs w:val="19"/>
+        </w:rPr>
+        <w:tab/>
+      </w:r>
+      <w:r>
+        <w:rPr>
+          <w:rFonts w:ascii="新宋体" w:eastAsia="新宋体" w:cs="新宋体"/>
+          <w:color w:val="000000"/>
+          <w:sz w:val="19"/>
+          <w:szCs w:val="19"/>
+        </w:rPr>
+        <w:tab/>
+      </w:r>
+      <w:r>
+        <w:rPr>
+          <w:rFonts w:ascii="新宋体" w:eastAsia="新宋体" w:cs="新宋体"/>
+          <w:color w:val="000000"/>
+          <w:sz w:val="19"/>
+          <w:szCs w:val="19"/>
+        </w:rPr>
+        <w:tab/>
+        <w:t>index = 0;</w:t>
+      </w:r>
+    </w:p>
+    <w:p>
+      <w:pPr>
+        <w:widowControl w:val="0"/>
+        <w:autoSpaceDE w:val="0"/>
+        <w:autoSpaceDN w:val="0"/>
+        <w:adjustRightInd w:val="0"/>
+        <w:spacing w:after="0" w:line="240" w:lineRule="auto"/>
+        <w:rPr>
+          <w:rFonts w:ascii="新宋体" w:eastAsia="新宋体" w:cs="新宋体"/>
+          <w:color w:val="000000"/>
+          <w:sz w:val="19"/>
+          <w:szCs w:val="19"/>
+        </w:rPr>
+      </w:pPr>
+      <w:r>
+        <w:rPr>
+          <w:rFonts w:ascii="新宋体" w:eastAsia="新宋体" w:cs="新宋体"/>
+          <w:color w:val="000000"/>
+          <w:sz w:val="19"/>
+          <w:szCs w:val="19"/>
+        </w:rPr>
+        <w:tab/>
+      </w:r>
+      <w:r>
+        <w:rPr>
+          <w:rFonts w:ascii="新宋体" w:eastAsia="新宋体" w:cs="新宋体"/>
+          <w:color w:val="000000"/>
+          <w:sz w:val="19"/>
+          <w:szCs w:val="19"/>
+        </w:rPr>
+        <w:tab/>
+      </w:r>
+      <w:r>
+        <w:rPr>
+          <w:rFonts w:ascii="新宋体" w:eastAsia="新宋体" w:cs="新宋体"/>
+          <w:color w:val="000000"/>
+          <w:sz w:val="19"/>
+          <w:szCs w:val="19"/>
+        </w:rPr>
+        <w:tab/>
+        <w:t xml:space="preserve">cout </w:t>
+      </w:r>
+      <w:r>
+        <w:rPr>
+          <w:rFonts w:ascii="新宋体" w:eastAsia="新宋体" w:cs="新宋体"/>
+          <w:color w:val="008080"/>
+          <w:sz w:val="19"/>
+          <w:szCs w:val="19"/>
+        </w:rPr>
+        <w:t>&lt;&lt;</w:t>
+      </w:r>
+      <w:r>
+        <w:rPr>
+          <w:rFonts w:ascii="新宋体" w:eastAsia="新宋体" w:cs="新宋体"/>
+          <w:color w:val="000000"/>
+          <w:sz w:val="19"/>
+          <w:szCs w:val="19"/>
+        </w:rPr>
+        <w:t xml:space="preserve"> </w:t>
+      </w:r>
+      <w:r>
+        <w:rPr>
+          <w:rFonts w:ascii="新宋体" w:eastAsia="新宋体" w:cs="新宋体"/>
+          <w:color w:val="A31515"/>
+          <w:sz w:val="19"/>
+          <w:szCs w:val="19"/>
+        </w:rPr>
+        <w:t>"\nAll cards are dealt. Deal from beginning again."</w:t>
+      </w:r>
+      <w:r>
+        <w:rPr>
+          <w:rFonts w:ascii="新宋体" w:eastAsia="新宋体" w:cs="新宋体"/>
+          <w:color w:val="000000"/>
+          <w:sz w:val="19"/>
+          <w:szCs w:val="19"/>
+        </w:rPr>
+        <w:t xml:space="preserve"> </w:t>
+      </w:r>
+      <w:r>
+        <w:rPr>
+          <w:rFonts w:ascii="新宋体" w:eastAsia="新宋体" w:cs="新宋体"/>
+          <w:color w:val="008080"/>
+          <w:sz w:val="19"/>
+          <w:szCs w:val="19"/>
+        </w:rPr>
+        <w:t>&lt;&lt;</w:t>
+      </w:r>
+      <w:r>
+        <w:rPr>
+          <w:rFonts w:ascii="新宋体" w:eastAsia="新宋体" w:cs="新宋体"/>
+          <w:color w:val="000000"/>
+          <w:sz w:val="19"/>
+          <w:szCs w:val="19"/>
+        </w:rPr>
         <w:t xml:space="preserve"> endl;</w:t>
       </w:r>
     </w:p>
     <w:p>
       <w:pPr>
-        <w:pStyle w:val="a3"/>
-        <w:ind w:left="1800"/>
-        <w:rPr>
-          <w:rFonts w:ascii="新宋体" w:eastAsia="新宋体" w:cs="新宋体"/>
-          <w:color w:val="000000"/>
-          <w:sz w:val="19"/>
-          <w:szCs w:val="19"/>
-        </w:rPr>
-      </w:pPr>
-      <w:r>
-        <w:rPr>
-          <w:rFonts w:ascii="新宋体" w:eastAsia="新宋体" w:cs="新宋体"/>
-          <w:color w:val="000000"/>
-          <w:sz w:val="19"/>
-          <w:szCs w:val="19"/>
-        </w:rPr>
-        <w:tab/>
-        <w:t>cin.getline(text, 100);</w:t>
-      </w:r>
-    </w:p>
-    <w:p>
-      <w:pPr>
-        <w:pStyle w:val="a3"/>
-        <w:ind w:left="1800"/>
-        <w:rPr>
-          <w:rFonts w:ascii="新宋体" w:eastAsia="新宋体" w:cs="新宋体"/>
-          <w:color w:val="000000"/>
-          <w:sz w:val="19"/>
-          <w:szCs w:val="19"/>
-        </w:rPr>
-      </w:pPr>
+        <w:widowControl w:val="0"/>
+        <w:autoSpaceDE w:val="0"/>
+        <w:autoSpaceDN w:val="0"/>
+        <w:adjustRightInd w:val="0"/>
+        <w:spacing w:after="0" w:line="240" w:lineRule="auto"/>
+        <w:rPr>
+          <w:rFonts w:ascii="新宋体" w:eastAsia="新宋体" w:cs="新宋体"/>
+          <w:color w:val="000000"/>
+          <w:sz w:val="19"/>
+          <w:szCs w:val="19"/>
+        </w:rPr>
+      </w:pPr>
+      <w:r>
+        <w:rPr>
+          <w:rFonts w:ascii="新宋体" w:eastAsia="新宋体" w:cs="新宋体"/>
+          <w:color w:val="000000"/>
+          <w:sz w:val="19"/>
+          <w:szCs w:val="19"/>
+        </w:rPr>
+        <w:tab/>
+      </w:r>
+      <w:r>
+        <w:rPr>
+          <w:rFonts w:ascii="新宋体" w:eastAsia="新宋体" w:cs="新宋体"/>
+          <w:color w:val="000000"/>
+          <w:sz w:val="19"/>
+          <w:szCs w:val="19"/>
+        </w:rPr>
+        <w:tab/>
+        <w:t>}</w:t>
+      </w:r>
+    </w:p>
+    <w:p>
+      <w:pPr>
+        <w:widowControl w:val="0"/>
+        <w:autoSpaceDE w:val="0"/>
+        <w:autoSpaceDN w:val="0"/>
+        <w:adjustRightInd w:val="0"/>
+        <w:spacing w:after="0" w:line="240" w:lineRule="auto"/>
+        <w:rPr>
+          <w:rFonts w:ascii="新宋体" w:eastAsia="新宋体" w:cs="新宋体"/>
+          <w:color w:val="000000"/>
+          <w:sz w:val="19"/>
+          <w:szCs w:val="19"/>
+        </w:rPr>
+      </w:pPr>
+      <w:r>
+        <w:rPr>
+          <w:rFonts w:ascii="新宋体" w:eastAsia="新宋体" w:cs="新宋体"/>
+          <w:color w:val="000000"/>
+          <w:sz w:val="19"/>
+          <w:szCs w:val="19"/>
+        </w:rPr>
+        <w:tab/>
+      </w:r>
+      <w:r>
+        <w:rPr>
+          <w:rFonts w:ascii="新宋体" w:eastAsia="新宋体" w:cs="新宋体"/>
+          <w:color w:val="000000"/>
+          <w:sz w:val="19"/>
+          <w:szCs w:val="19"/>
+        </w:rPr>
+        <w:tab/>
+        <w:t>++index;</w:t>
+      </w:r>
+    </w:p>
+    <w:p>
+      <w:pPr>
+        <w:widowControl w:val="0"/>
+        <w:autoSpaceDE w:val="0"/>
+        <w:autoSpaceDN w:val="0"/>
+        <w:adjustRightInd w:val="0"/>
+        <w:spacing w:after="0" w:line="240" w:lineRule="auto"/>
+        <w:rPr>
+          <w:rFonts w:ascii="新宋体" w:eastAsia="新宋体" w:cs="新宋体"/>
+          <w:color w:val="000000"/>
+          <w:sz w:val="19"/>
+          <w:szCs w:val="19"/>
+        </w:rPr>
+      </w:pPr>
+      <w:r>
+        <w:rPr>
+          <w:rFonts w:ascii="新宋体" w:eastAsia="新宋体" w:cs="新宋体"/>
+          <w:color w:val="000000"/>
+          <w:sz w:val="19"/>
+          <w:szCs w:val="19"/>
+        </w:rPr>
+        <w:tab/>
+        <w:t>}</w:t>
+      </w:r>
+    </w:p>
+    <w:p>
+      <w:pPr>
+        <w:widowControl w:val="0"/>
+        <w:autoSpaceDE w:val="0"/>
+        <w:autoSpaceDN w:val="0"/>
+        <w:adjustRightInd w:val="0"/>
+        <w:spacing w:after="0" w:line="240" w:lineRule="auto"/>
+        <w:rPr>
+          <w:rFonts w:ascii="新宋体" w:eastAsia="新宋体" w:cs="新宋体"/>
+          <w:color w:val="000000"/>
+          <w:sz w:val="19"/>
+          <w:szCs w:val="19"/>
+        </w:rPr>
+      </w:pPr>
+      <w:r>
+        <w:rPr>
+          <w:rFonts w:ascii="新宋体" w:eastAsia="新宋体" w:cs="新宋体"/>
+          <w:color w:val="000000"/>
+          <w:sz w:val="19"/>
+          <w:szCs w:val="19"/>
+        </w:rPr>
+        <w:tab/>
+        <w:t xml:space="preserve">cout </w:t>
+      </w:r>
+      <w:r>
+        <w:rPr>
+          <w:rFonts w:ascii="新宋体" w:eastAsia="新宋体" w:cs="新宋体"/>
+          <w:color w:val="008080"/>
+          <w:sz w:val="19"/>
+          <w:szCs w:val="19"/>
+        </w:rPr>
+        <w:t>&lt;&lt;</w:t>
+      </w:r>
+      <w:r>
+        <w:rPr>
+          <w:rFonts w:ascii="新宋体" w:eastAsia="新宋体" w:cs="新宋体"/>
+          <w:color w:val="000000"/>
+          <w:sz w:val="19"/>
+          <w:szCs w:val="19"/>
+        </w:rPr>
+        <w:t xml:space="preserve"> endl;</w:t>
+      </w:r>
+    </w:p>
+    <w:p>
+      <w:pPr>
+        <w:widowControl w:val="0"/>
+        <w:autoSpaceDE w:val="0"/>
+        <w:autoSpaceDN w:val="0"/>
+        <w:adjustRightInd w:val="0"/>
+        <w:spacing w:after="0" w:line="240" w:lineRule="auto"/>
+        <w:rPr>
+          <w:rFonts w:ascii="新宋体" w:eastAsia="新宋体" w:cs="新宋体"/>
+          <w:color w:val="000000"/>
+          <w:sz w:val="19"/>
+          <w:szCs w:val="19"/>
+        </w:rPr>
+      </w:pPr>
+    </w:p>
+    <w:p>
+      <w:pPr>
+        <w:rPr>
+          <w:rFonts w:ascii="新宋体" w:eastAsia="新宋体" w:cs="新宋体"/>
+          <w:color w:val="000000"/>
+          <w:sz w:val="19"/>
+          <w:szCs w:val="19"/>
+        </w:rPr>
+      </w:pPr>
+      <w:r>
+        <w:rPr>
+          <w:rFonts w:ascii="新宋体" w:eastAsia="新宋体" w:cs="新宋体"/>
+          <w:color w:val="000000"/>
+          <w:sz w:val="19"/>
+          <w:szCs w:val="19"/>
+        </w:rPr>
+        <w:t>}</w:t>
+      </w:r>
+    </w:p>
+    <w:p>
+      <w:pPr>
+        <w:ind w:left="1080" w:firstLine="720"/>
+        <w:rPr>
+          <w:rFonts w:asciiTheme="minorEastAsia" w:hAnsiTheme="minorEastAsia" w:cs="新宋体"/>
+          <w:color w:val="000000"/>
+          <w:sz w:val="21"/>
+          <w:szCs w:val="19"/>
+        </w:rPr>
+      </w:pPr>
+      <w:r>
+        <w:rPr>
+          <w:rFonts w:asciiTheme="minorEastAsia" w:hAnsiTheme="minorEastAsia" w:cs="新宋体" w:hint="eastAsia"/>
+          <w:color w:val="000000"/>
+          <w:sz w:val="21"/>
+          <w:szCs w:val="19"/>
+        </w:rPr>
+        <w:t>这样</w:t>
+      </w:r>
+      <w:r>
+        <w:rPr>
+          <w:rFonts w:asciiTheme="minorEastAsia" w:hAnsiTheme="minorEastAsia" w:cs="新宋体" w:hint="eastAsia"/>
+          <w:color w:val="000000"/>
+          <w:sz w:val="21"/>
+          <w:szCs w:val="19"/>
+        </w:rPr>
+        <w:t>写会导致两</w:t>
+      </w:r>
+      <w:r>
+        <w:rPr>
+          <w:rFonts w:asciiTheme="minorEastAsia" w:hAnsiTheme="minorEastAsia" w:cs="新宋体" w:hint="eastAsia"/>
+          <w:color w:val="000000"/>
+          <w:sz w:val="21"/>
+          <w:szCs w:val="19"/>
+        </w:rPr>
+        <w:t>个问题：</w:t>
+      </w:r>
+    </w:p>
+    <w:p>
+      <w:pPr>
+        <w:pStyle w:val="a3"/>
+        <w:numPr>
+          <w:ilvl w:val="0"/>
+          <w:numId w:val="19"/>
+        </w:numPr>
+        <w:rPr>
+          <w:rFonts w:asciiTheme="minorEastAsia" w:hAnsiTheme="minorEastAsia" w:cs="新宋体"/>
+          <w:color w:val="000000"/>
+          <w:sz w:val="19"/>
+          <w:szCs w:val="19"/>
+        </w:rPr>
+      </w:pPr>
+      <w:r>
+        <w:rPr>
+          <w:rFonts w:asciiTheme="minorEastAsia" w:hAnsiTheme="minorEastAsia" w:cs="新宋体" w:hint="eastAsia"/>
+          <w:color w:val="000000"/>
+          <w:sz w:val="21"/>
+          <w:szCs w:val="19"/>
+        </w:rPr>
+        <w:t>由于index在for循环中每次都要进行自增，所以</w:t>
+      </w:r>
+      <w:r>
+        <w:rPr>
+          <w:rFonts w:asciiTheme="minorEastAsia" w:hAnsiTheme="minorEastAsia" w:cs="新宋体"/>
+          <w:color w:val="000000"/>
+          <w:sz w:val="21"/>
+          <w:szCs w:val="19"/>
+        </w:rPr>
+        <w:t>i</w:t>
+      </w:r>
+      <w:r>
+        <w:rPr>
+          <w:rFonts w:asciiTheme="minorEastAsia" w:hAnsiTheme="minorEastAsia" w:cs="新宋体" w:hint="eastAsia"/>
+          <w:color w:val="000000"/>
+          <w:sz w:val="21"/>
+          <w:szCs w:val="19"/>
+        </w:rPr>
+        <w:t xml:space="preserve"> </w:t>
+      </w:r>
+      <w:r>
+        <w:rPr>
+          <w:rFonts w:asciiTheme="minorEastAsia" w:hAnsiTheme="minorEastAsia" w:cs="新宋体"/>
+          <w:color w:val="000000"/>
+          <w:sz w:val="21"/>
+          <w:szCs w:val="19"/>
+        </w:rPr>
+        <w:t xml:space="preserve">&lt; </w:t>
+      </w:r>
+      <w:r>
+        <w:rPr>
+          <w:rFonts w:asciiTheme="minorEastAsia" w:hAnsiTheme="minorEastAsia" w:cs="新宋体" w:hint="eastAsia"/>
+          <w:color w:val="000000"/>
+          <w:sz w:val="21"/>
+          <w:szCs w:val="19"/>
+        </w:rPr>
+        <w:t>index</w:t>
+      </w:r>
+      <w:r>
+        <w:rPr>
+          <w:rFonts w:asciiTheme="minorEastAsia" w:hAnsiTheme="minorEastAsia" w:cs="新宋体"/>
+          <w:color w:val="000000"/>
+          <w:sz w:val="21"/>
+          <w:szCs w:val="19"/>
+        </w:rPr>
+        <w:t xml:space="preserve"> + times </w:t>
+      </w:r>
+      <w:r>
+        <w:rPr>
+          <w:rFonts w:asciiTheme="minorEastAsia" w:hAnsiTheme="minorEastAsia" w:cs="新宋体" w:hint="eastAsia"/>
+          <w:color w:val="000000"/>
+          <w:sz w:val="21"/>
+          <w:szCs w:val="19"/>
+        </w:rPr>
+        <w:t>会一直成立，所以这个for循环并不能得到想要的发一定数量牌的功能</w:t>
+      </w:r>
+      <w:r>
+        <w:rPr>
+          <w:rFonts w:asciiTheme="minorEastAsia" w:hAnsiTheme="minorEastAsia" w:cs="新宋体" w:hint="eastAsia"/>
+          <w:color w:val="000000"/>
+          <w:sz w:val="21"/>
+          <w:szCs w:val="19"/>
+        </w:rPr>
+        <w:t>。</w:t>
+      </w:r>
+    </w:p>
+    <w:p>
+      <w:pPr>
+        <w:pStyle w:val="a3"/>
+        <w:numPr>
+          <w:ilvl w:val="0"/>
+          <w:numId w:val="19"/>
+        </w:numPr>
+        <w:rPr>
+          <w:rFonts w:asciiTheme="minorEastAsia" w:hAnsiTheme="minorEastAsia" w:cs="新宋体" w:hint="eastAsia"/>
+          <w:color w:val="000000"/>
+          <w:sz w:val="19"/>
+          <w:szCs w:val="19"/>
+        </w:rPr>
+      </w:pPr>
+      <w:r>
+        <w:rPr>
+          <w:rFonts w:asciiTheme="minorEastAsia" w:hAnsiTheme="minorEastAsia" w:cs="新宋体" w:hint="eastAsia"/>
+          <w:color w:val="000000"/>
+          <w:sz w:val="21"/>
+          <w:szCs w:val="19"/>
+        </w:rPr>
+        <w:t>由于将 ++index</w:t>
+      </w:r>
+      <w:r>
+        <w:rPr>
+          <w:rFonts w:asciiTheme="minorEastAsia" w:hAnsiTheme="minorEastAsia" w:cs="新宋体"/>
+          <w:color w:val="000000"/>
+          <w:sz w:val="21"/>
+          <w:szCs w:val="19"/>
+        </w:rPr>
+        <w:t xml:space="preserve"> </w:t>
+      </w:r>
+      <w:r>
+        <w:rPr>
+          <w:rFonts w:asciiTheme="minorEastAsia" w:hAnsiTheme="minorEastAsia" w:cs="新宋体" w:hint="eastAsia"/>
+          <w:color w:val="000000"/>
+          <w:sz w:val="21"/>
+          <w:szCs w:val="19"/>
+        </w:rPr>
+        <w:t>这个语句放在if语句之后，所以如果index 达到51之后重新开始循环的值为1而不是预期的0。</w:t>
+      </w:r>
     </w:p>
     <w:p>
       <w:pPr>
@@ -6958,6 +7444,7 @@
         <w:rPr>
           <w:rFonts w:hint="eastAsia"/>
         </w:rPr>
+        <w:lastRenderedPageBreak/>
         <w:t>分析</w:t>
       </w:r>
     </w:p>
@@ -6970,118 +7457,124 @@
         <w:rPr>
           <w:rFonts w:hint="eastAsia"/>
         </w:rPr>
-        <w:t>最初的程序</w:t>
-      </w:r>
-      <w:r>
-        <w:rPr>
-          <w:rFonts w:hint="eastAsia"/>
-        </w:rPr>
-        <w:t>使用的输出的方法是这样的：</w:t>
+        <w:t>为了解决第一个问题，我们需要新建一个变量来储存发牌之前的</w:t>
+      </w:r>
+      <w:r>
+        <w:rPr>
+          <w:rFonts w:hint="eastAsia"/>
+        </w:rPr>
+        <w:t>index</w:t>
+      </w:r>
+      <w:r>
+        <w:rPr>
+          <w:rFonts w:hint="eastAsia"/>
+        </w:rPr>
+        <w:t>的值，我们把这个变量叫做</w:t>
+      </w:r>
+      <w:r>
+        <w:rPr>
+          <w:rFonts w:hint="eastAsia"/>
+        </w:rPr>
+        <w:t>old_index</w:t>
+      </w:r>
+      <w:r>
+        <w:rPr>
+          <w:rFonts w:hint="eastAsia"/>
+        </w:rPr>
+        <w:t>，这样</w:t>
+      </w:r>
+      <w:r>
+        <w:rPr>
+          <w:rFonts w:hint="eastAsia"/>
+        </w:rPr>
+        <w:t>for</w:t>
+      </w:r>
+      <w:r>
+        <w:rPr>
+          <w:rFonts w:hint="eastAsia"/>
+        </w:rPr>
+        <w:t>循环就不会一直执行下去从而产生死循环。</w:t>
       </w:r>
     </w:p>
     <w:p>
       <w:pPr>
         <w:pStyle w:val="a3"/>
         <w:ind w:left="1800"/>
-      </w:pPr>
-      <w:r>
-        <w:t>cout &lt;&lt; hex &lt;&lt; modulo;</w:t>
-      </w:r>
-    </w:p>
-    <w:p>
-      <w:pPr>
-        <w:pStyle w:val="a3"/>
-        <w:ind w:left="1800"/>
-      </w:pPr>
-      <w:r>
-        <w:rPr>
-          <w:rFonts w:hint="eastAsia"/>
-        </w:rPr>
-        <w:t>由于</w:t>
-      </w:r>
-      <w:r>
-        <w:rPr>
-          <w:rFonts w:hint="eastAsia"/>
-        </w:rPr>
-        <w:t>cout</w:t>
-      </w:r>
-      <w:r>
-        <w:rPr>
-          <w:rFonts w:hint="eastAsia"/>
-        </w:rPr>
-        <w:t>是一个流，所以</w:t>
-      </w:r>
-      <w:r>
-        <w:rPr>
-          <w:rFonts w:hint="eastAsia"/>
-        </w:rPr>
-        <w:t>hex</w:t>
-      </w:r>
-      <w:r>
-        <w:rPr>
-          <w:rFonts w:hint="eastAsia"/>
-        </w:rPr>
-        <w:t>这个参数会影响之后所有的内容，所以括号内的</w:t>
-      </w:r>
-      <w:r>
-        <w:rPr>
-          <w:rFonts w:hint="eastAsia"/>
-        </w:rPr>
-        <w:t>base</w:t>
-      </w:r>
-      <w:r>
-        <w:rPr>
-          <w:rFonts w:hint="eastAsia"/>
-        </w:rPr>
-        <w:t>本来为十进制的</w:t>
-      </w:r>
-      <w:r>
-        <w:rPr>
-          <w:rFonts w:hint="eastAsia"/>
-        </w:rPr>
-        <w:t>16</w:t>
-      </w:r>
-      <w:r>
-        <w:rPr>
-          <w:rFonts w:hint="eastAsia"/>
-        </w:rPr>
-        <w:t>也被转换为了</w:t>
-      </w:r>
-      <w:r>
-        <w:rPr>
-          <w:rFonts w:hint="eastAsia"/>
-        </w:rPr>
-        <w:t>16</w:t>
-      </w:r>
-      <w:r>
-        <w:rPr>
-          <w:rFonts w:hint="eastAsia"/>
-        </w:rPr>
-        <w:t>进制的</w:t>
-      </w:r>
-      <w:r>
-        <w:rPr>
-          <w:rFonts w:hint="eastAsia"/>
-        </w:rPr>
-        <w:t>10</w:t>
-      </w:r>
-      <w:r>
-        <w:rPr>
-          <w:rFonts w:hint="eastAsia"/>
-        </w:rPr>
-        <w:t>，而且这种方法也不能产生大写的</w:t>
-      </w:r>
-      <w:r>
-        <w:rPr>
-          <w:rFonts w:hint="eastAsia"/>
-        </w:rPr>
-        <w:t>F</w:t>
-      </w:r>
-      <w:r>
-        <w:rPr>
-          <w:rFonts w:hint="eastAsia"/>
-        </w:rPr>
-        <w:t>。</w:t>
+        <w:rPr>
+          <w:rFonts w:hint="eastAsia"/>
+        </w:rPr>
+      </w:pPr>
+      <w:r>
+        <w:rPr>
+          <w:rFonts w:hint="eastAsia"/>
+        </w:rPr>
+        <w:t>解决第二个问题我们可以</w:t>
+      </w:r>
+      <w:r>
+        <w:rPr>
+          <w:rFonts w:hint="eastAsia"/>
+        </w:rPr>
+        <w:t>在</w:t>
+      </w:r>
+      <w:r>
+        <w:rPr>
+          <w:rFonts w:hint="eastAsia"/>
+        </w:rPr>
+        <w:t>if</w:t>
+      </w:r>
+      <w:r>
+        <w:rPr>
+          <w:rFonts w:hint="eastAsia"/>
+        </w:rPr>
+        <w:t>语句里添加一条</w:t>
+      </w:r>
+      <w:r>
+        <w:rPr>
+          <w:rFonts w:hint="eastAsia"/>
+        </w:rPr>
+        <w:t>break</w:t>
+      </w:r>
+      <w:r>
+        <w:rPr>
+          <w:rFonts w:hint="eastAsia"/>
+        </w:rPr>
+        <w:t>语句，从而当</w:t>
+      </w:r>
+      <w:r>
+        <w:rPr>
+          <w:rFonts w:hint="eastAsia"/>
+        </w:rPr>
+        <w:t>index</w:t>
+      </w:r>
+      <w:r>
+        <w:rPr>
+          <w:rFonts w:hint="eastAsia"/>
+        </w:rPr>
+        <w:t>达到</w:t>
+      </w:r>
+      <w:r>
+        <w:rPr>
+          <w:rFonts w:hint="eastAsia"/>
+        </w:rPr>
+        <w:t>51</w:t>
+      </w:r>
+      <w:r>
+        <w:rPr>
+          <w:rFonts w:hint="eastAsia"/>
+        </w:rPr>
+        <w:t>时我们就跳出</w:t>
+      </w:r>
+      <w:r>
+        <w:rPr>
+          <w:rFonts w:hint="eastAsia"/>
+        </w:rPr>
+        <w:t>for</w:t>
+      </w:r>
+      <w:r>
+        <w:rPr>
+          <w:rFonts w:hint="eastAsia"/>
+        </w:rPr>
+        <w:t>循环语句。</w:t>
       </w:r>
     </w:p>
     <w:p>
@@ -7102,19 +7595,28 @@
     <w:p>
       <w:pPr>
         <w:pStyle w:val="a3"/>
-        <w:ind w:left="1800"/>
-      </w:pPr>
-      <w:r>
-        <w:t>cout</w:t>
-      </w:r>
-      <w:r>
-        <w:rPr>
-          <w:rFonts w:hint="eastAsia"/>
-        </w:rPr>
-        <w:t>接受的是一个流</w:t>
-      </w:r>
-      <w:r>
-        <w:t>,</w:t>
+        <w:ind w:left="1860"/>
+        <w:rPr>
+          <w:rFonts w:hint="eastAsia"/>
+        </w:rPr>
+      </w:pPr>
+      <w:r>
+        <w:rPr>
+          <w:rFonts w:hint="eastAsia"/>
+        </w:rPr>
+        <w:t>我们在</w:t>
+      </w:r>
+      <w:r>
+        <w:rPr>
+          <w:rFonts w:hint="eastAsia"/>
+        </w:rPr>
+        <w:t>for</w:t>
+      </w:r>
+      <w:r>
+        <w:rPr>
+          <w:rFonts w:hint="eastAsia"/>
+        </w:rPr>
+        <w:t>循环的语句中一定要注意终止条件要能够达到，</w:t>
       </w:r>
       <w:r>
         <w:rPr>
@@ -7126,28 +7628,31 @@
         <w:rPr>
           <w:rFonts w:hint="eastAsia"/>
         </w:rPr>
-        <w:t>所以前面的内容会对后面的内容产生影响，这时候我们就可以利用</w:t>
-      </w:r>
-      <w:r>
-        <w:rPr>
-          <w:rFonts w:hint="eastAsia"/>
-        </w:rPr>
-        <w:t>printf</w:t>
-      </w:r>
-      <w:r>
-        <w:rPr>
-          <w:rFonts w:hint="eastAsia"/>
-        </w:rPr>
-        <w:t>函数来避免这种影响</w:t>
-      </w:r>
-      <w:r>
-        <w:t xml:space="preserve"> </w:t>
-      </w:r>
-      <w:r>
-        <w:rPr>
-          <w:rFonts w:hint="eastAsia"/>
-        </w:rPr>
-        <w:t>。</w:t>
+        <w:t>不能让</w:t>
+      </w:r>
+      <w:r>
+        <w:rPr>
+          <w:rFonts w:hint="eastAsia"/>
+        </w:rPr>
+        <w:t>for</w:t>
+      </w:r>
+      <w:r>
+        <w:rPr>
+          <w:rFonts w:hint="eastAsia"/>
+        </w:rPr>
+        <w:t>循环一直进行下去，同时我们要学会利用</w:t>
+      </w:r>
+      <w:r>
+        <w:rPr>
+          <w:rFonts w:hint="eastAsia"/>
+        </w:rPr>
+        <w:t>break</w:t>
+      </w:r>
+      <w:r>
+        <w:rPr>
+          <w:rFonts w:hint="eastAsia"/>
+        </w:rPr>
+        <w:t>语句来进行灵活的循环的跳出。</w:t>
       </w:r>
     </w:p>
     <w:p>
@@ -7195,31 +7700,7 @@
         <w:rPr>
           <w:rFonts w:hint="eastAsia"/>
         </w:rPr>
-        <w:t>将</w:t>
-      </w:r>
-      <w:r>
-        <w:rPr>
-          <w:rFonts w:hint="eastAsia"/>
-        </w:rPr>
-        <w:t>cout</w:t>
-      </w:r>
-      <w:r>
-        <w:rPr>
-          <w:rFonts w:hint="eastAsia"/>
-        </w:rPr>
-        <w:t>的输出用</w:t>
-      </w:r>
-      <w:r>
-        <w:rPr>
-          <w:rFonts w:hint="eastAsia"/>
-        </w:rPr>
-        <w:t>printf</w:t>
-      </w:r>
-      <w:r>
-        <w:rPr>
-          <w:rFonts w:hint="eastAsia"/>
-        </w:rPr>
-        <w:t>的输出方法替换之后得到正确结果</w:t>
+        <w:t>修改了发牌的函数之后得到了较为理想的结果</w:t>
       </w:r>
       <w:r>
         <w:rPr>
@@ -7240,7 +7721,6 @@
         <w:rPr>
           <w:rFonts w:hint="eastAsia"/>
         </w:rPr>
-        <w:lastRenderedPageBreak/>
         <w:t>重点</w:t>
       </w:r>
       <w:r>
@@ -7259,13 +7739,19 @@
         <w:rPr>
           <w:rFonts w:hint="eastAsia"/>
         </w:rPr>
-        <w:t>递归函数</w:t>
-      </w:r>
-      <w:r>
-        <w:rPr>
-          <w:rFonts w:hint="eastAsia"/>
-        </w:rPr>
-        <w:t>函数的定义和调用。</w:t>
+        <w:t>函数指针的定义</w:t>
+      </w:r>
+      <w:r>
+        <w:rPr>
+          <w:rFonts w:hint="eastAsia"/>
+        </w:rPr>
+        <w:t>以及将函数作为指针从而产生选择菜单的效果</w:t>
+      </w:r>
+      <w:r>
+        <w:rPr>
+          <w:rFonts w:hint="eastAsia"/>
+        </w:rPr>
+        <w:t>。</w:t>
       </w:r>
     </w:p>
     <w:p>
@@ -7292,7 +7778,13 @@
         <w:rPr>
           <w:rFonts w:hint="eastAsia"/>
         </w:rPr>
-        <w:t>如何将进制转换处理后的结果正确地输出并得到想要的格式的结果</w:t>
+        <w:t>函数指针和函数之间的等价关系以及将函数作为其他函数的参数的时候</w:t>
+      </w:r>
+      <w:r>
+        <w:rPr>
+          <w:rFonts w:hint="eastAsia"/>
+        </w:rPr>
+        <w:t>如何正确地表示该函数</w:t>
       </w:r>
       <w:r>
         <w:rPr>
@@ -7331,43 +7823,7 @@
         <w:rPr>
           <w:rFonts w:hint="eastAsia"/>
         </w:rPr>
-        <w:t>将</w:t>
-      </w:r>
-      <w:r>
-        <w:t xml:space="preserve">cout &lt;&lt; hex &lt;&lt; modulo; </w:t>
-      </w:r>
-      <w:r>
-        <w:rPr>
-          <w:rFonts w:hint="eastAsia"/>
-        </w:rPr>
-        <w:t>语句替换为</w:t>
-      </w:r>
-      <w:r>
-        <w:rPr>
-          <w:rFonts w:ascii="Consolas" w:hAnsi="Consolas" w:cs="Consolas"/>
-          <w:color w:val="000000"/>
-          <w:sz w:val="19"/>
-          <w:szCs w:val="19"/>
-        </w:rPr>
-        <w:t>printf(</w:t>
-      </w:r>
-      <w:r>
-        <w:rPr>
-          <w:rFonts w:ascii="Consolas" w:hAnsi="Consolas" w:cs="Consolas"/>
-          <w:color w:val="A31515"/>
-          <w:sz w:val="19"/>
-          <w:szCs w:val="19"/>
-        </w:rPr>
-        <w:t>"%X"</w:t>
-      </w:r>
-      <w:r>
-        <w:rPr>
-          <w:rFonts w:ascii="Consolas" w:hAnsi="Consolas" w:cs="Consolas"/>
-          <w:color w:val="000000"/>
-          <w:sz w:val="19"/>
-          <w:szCs w:val="19"/>
-        </w:rPr>
-        <w:t>, modulo);</w:t>
+        <w:t>将函数作为其他函数的参数的时候，作为参数的函数不用包含函数体，但需要包含返回值类型和参数列表，而且我们也可以把函数的指针作为函数的参数</w:t>
       </w:r>
       <w:r>
         <w:rPr>
@@ -7394,28 +7850,159 @@
     <w:p>
       <w:pPr>
         <w:pStyle w:val="a3"/>
+        <w:widowControl w:val="0"/>
+        <w:autoSpaceDE w:val="0"/>
+        <w:autoSpaceDN w:val="0"/>
+        <w:adjustRightInd w:val="0"/>
+        <w:spacing w:after="0" w:line="240" w:lineRule="auto"/>
         <w:ind w:left="1440"/>
-      </w:pPr>
-      <w:r>
-        <w:t>printf</w:t>
-      </w:r>
-      <w:r>
-        <w:rPr>
-          <w:rFonts w:hint="eastAsia"/>
-        </w:rPr>
-        <w:t>用来输出并不是一个最佳的选择，很可能利用</w:t>
-      </w:r>
-      <w:r>
-        <w:rPr>
-          <w:rFonts w:hint="eastAsia"/>
-        </w:rPr>
-        <w:t>cout</w:t>
-      </w:r>
-      <w:r>
-        <w:rPr>
-          <w:rFonts w:hint="eastAsia"/>
-        </w:rPr>
-        <w:t>也能得到想要的结果</w:t>
+        <w:rPr>
+          <w:rFonts w:ascii="新宋体" w:eastAsia="新宋体" w:cs="新宋体" w:hint="eastAsia"/>
+          <w:color w:val="000000"/>
+          <w:sz w:val="19"/>
+          <w:szCs w:val="19"/>
+        </w:rPr>
+      </w:pPr>
+      <w:r>
+        <w:rPr>
+          <w:rFonts w:ascii="新宋体" w:eastAsia="新宋体" w:cs="新宋体"/>
+          <w:color w:val="0000FF"/>
+          <w:sz w:val="19"/>
+          <w:szCs w:val="19"/>
+        </w:rPr>
+        <w:t>int</w:t>
+      </w:r>
+      <w:r>
+        <w:rPr>
+          <w:rFonts w:ascii="新宋体" w:eastAsia="新宋体" w:cs="新宋体"/>
+          <w:color w:val="000000"/>
+          <w:sz w:val="19"/>
+          <w:szCs w:val="19"/>
+        </w:rPr>
+        <w:t xml:space="preserve"> Func(</w:t>
+      </w:r>
+      <w:r>
+        <w:rPr>
+          <w:rFonts w:ascii="新宋体" w:eastAsia="新宋体" w:cs="新宋体"/>
+          <w:color w:val="0000FF"/>
+          <w:sz w:val="19"/>
+          <w:szCs w:val="19"/>
+        </w:rPr>
+        <w:t>void</w:t>
+      </w:r>
+      <w:r>
+        <w:rPr>
+          <w:rFonts w:ascii="新宋体" w:eastAsia="新宋体" w:cs="新宋体"/>
+          <w:color w:val="000000"/>
+          <w:sz w:val="19"/>
+          <w:szCs w:val="19"/>
+        </w:rPr>
+        <w:t xml:space="preserve"> </w:t>
+      </w:r>
+      <w:r>
+        <w:rPr>
+          <w:rFonts w:ascii="新宋体" w:eastAsia="新宋体" w:cs="新宋体"/>
+          <w:color w:val="000000"/>
+          <w:sz w:val="19"/>
+          <w:szCs w:val="19"/>
+        </w:rPr>
+        <w:t>(*</w:t>
+      </w:r>
+      <w:r>
+        <w:rPr>
+          <w:rFonts w:ascii="新宋体" w:eastAsia="新宋体" w:cs="新宋体"/>
+          <w:color w:val="808080"/>
+          <w:sz w:val="19"/>
+          <w:szCs w:val="19"/>
+        </w:rPr>
+        <w:t>p</w:t>
+      </w:r>
+      <w:r>
+        <w:rPr>
+          <w:rFonts w:ascii="新宋体" w:eastAsia="新宋体" w:cs="新宋体"/>
+          <w:color w:val="808080"/>
+          <w:sz w:val="19"/>
+          <w:szCs w:val="19"/>
+        </w:rPr>
+        <w:t>)</w:t>
+      </w:r>
+      <w:r>
+        <w:rPr>
+          <w:rFonts w:ascii="新宋体" w:eastAsia="新宋体" w:cs="新宋体"/>
+          <w:color w:val="000000"/>
+          <w:sz w:val="19"/>
+          <w:szCs w:val="19"/>
+        </w:rPr>
+        <w:t>(</w:t>
+      </w:r>
+      <w:r>
+        <w:rPr>
+          <w:rFonts w:ascii="新宋体" w:eastAsia="新宋体" w:cs="新宋体"/>
+          <w:color w:val="0000FF"/>
+          <w:sz w:val="19"/>
+          <w:szCs w:val="19"/>
+        </w:rPr>
+        <w:t>int</w:t>
+      </w:r>
+      <w:r>
+        <w:rPr>
+          <w:rFonts w:ascii="新宋体" w:eastAsia="新宋体" w:cs="新宋体"/>
+          <w:color w:val="000000"/>
+          <w:sz w:val="19"/>
+          <w:szCs w:val="19"/>
+        </w:rPr>
+        <w:t xml:space="preserve"> times), </w:t>
+      </w:r>
+      <w:r>
+        <w:rPr>
+          <w:rFonts w:ascii="新宋体" w:eastAsia="新宋体" w:cs="新宋体"/>
+          <w:color w:val="0000FF"/>
+          <w:sz w:val="19"/>
+          <w:szCs w:val="19"/>
+        </w:rPr>
+        <w:t>int</w:t>
+      </w:r>
+      <w:r>
+        <w:rPr>
+          <w:rFonts w:ascii="新宋体" w:eastAsia="新宋体" w:cs="新宋体"/>
+          <w:color w:val="000000"/>
+          <w:sz w:val="19"/>
+          <w:szCs w:val="19"/>
+        </w:rPr>
+        <w:t xml:space="preserve"> </w:t>
+      </w:r>
+      <w:r>
+        <w:rPr>
+          <w:rFonts w:ascii="新宋体" w:eastAsia="新宋体" w:cs="新宋体"/>
+          <w:color w:val="808080"/>
+          <w:sz w:val="19"/>
+          <w:szCs w:val="19"/>
+        </w:rPr>
+        <w:t>times</w:t>
+      </w:r>
+      <w:r>
+        <w:rPr>
+          <w:rFonts w:ascii="新宋体" w:eastAsia="新宋体" w:cs="新宋体"/>
+          <w:color w:val="000000"/>
+          <w:sz w:val="19"/>
+          <w:szCs w:val="19"/>
+        </w:rPr>
+        <w:t>);</w:t>
+      </w:r>
+    </w:p>
+    <w:p>
+      <w:pPr>
+        <w:pStyle w:val="a3"/>
+        <w:ind w:left="1440"/>
+        <w:rPr>
+          <w:rFonts w:hint="eastAsia"/>
+        </w:rPr>
+      </w:pPr>
+      <w:r>
+        <w:rPr>
+          <w:rFonts w:hint="eastAsia"/>
+        </w:rPr>
+        <w:t>这个函数其实不太必要，我们可以将其删去，并添加一个指向函数的指针的数组，这样调用函数起来相对就比较简单。</w:t>
       </w:r>
     </w:p>
     <w:p>
@@ -7454,52 +8041,19 @@
         <w:rPr>
           <w:rFonts w:hint="eastAsia"/>
         </w:rPr>
-        <w:t>合理地利用递归函数可以有效地简化问题，而且递归函数中的递归语句的位置要特别注意。</w:t>
-      </w:r>
-      <w:r>
-        <w:t>C++</w:t>
-      </w:r>
-      <w:r>
-        <w:rPr>
-          <w:rFonts w:hint="eastAsia"/>
-        </w:rPr>
-        <w:t>中有许多不同的输出方法</w:t>
-      </w:r>
-      <w:r>
-        <w:rPr>
-          <w:rFonts w:hint="eastAsia"/>
-        </w:rPr>
-        <w:t>,</w:t>
-      </w:r>
-      <w:r>
-        <w:rPr>
-          <w:rFonts w:hint="eastAsia"/>
-        </w:rPr>
-        <w:t>比如</w:t>
-      </w:r>
-      <w:r>
-        <w:rPr>
-          <w:rFonts w:hint="eastAsia"/>
-        </w:rPr>
-        <w:t xml:space="preserve">cout </w:t>
-      </w:r>
-      <w:r>
-        <w:rPr>
-          <w:rFonts w:hint="eastAsia"/>
-        </w:rPr>
-        <w:t>和</w:t>
-      </w:r>
-      <w:r>
-        <w:rPr>
-          <w:rFonts w:hint="eastAsia"/>
-        </w:rPr>
-        <w:t>printf,</w:t>
-      </w:r>
-      <w:r>
-        <w:rPr>
-          <w:rFonts w:hint="eastAsia"/>
-        </w:rPr>
-        <w:t>它们有各自的特点，我们可以利用这些特点来输出我们想要的格式</w:t>
+        <w:t>没有必要使用和题目中所给出的数据类型完全相同的</w:t>
+      </w:r>
+      <w:r>
+        <w:rPr>
+          <w:rFonts w:hint="eastAsia"/>
+        </w:rPr>
+        <w:t>数据类型。</w:t>
+      </w:r>
+      <w:r>
+        <w:rPr>
+          <w:rFonts w:hint="eastAsia"/>
+        </w:rPr>
+        <w:t>虽然函数的指针运用起来非常灵活，但是这样的灵活性却让整个程序的可读性得到了一定的减弱，也让函数的定义写起来比较困难且容易出错</w:t>
       </w:r>
       <w:r>
         <w:rPr>
@@ -8360,6 +8914,96 @@
     </w:lvl>
   </w:abstractNum>
   <w:abstractNum w:abstractNumId="9" w15:restartNumberingAfterBreak="0">
+    <w:nsid w:val="4F1A58AA"/>
+    <w:multiLevelType w:val="hybridMultilevel"/>
+    <w:tmpl w:val="4B1E2362"/>
+    <w:lvl w:ilvl="0" w:tplc="D2C678AE">
+      <w:start w:val="1"/>
+      <w:numFmt w:val="decimal"/>
+      <w:lvlText w:val="%1."/>
+      <w:lvlJc w:val="left"/>
+      <w:pPr>
+        <w:ind w:left="2160" w:hanging="360"/>
+      </w:pPr>
+      <w:rPr>
+        <w:rFonts w:hint="default"/>
+        <w:sz w:val="21"/>
+      </w:rPr>
+    </w:lvl>
+    <w:lvl w:ilvl="1" w:tplc="04090019" w:tentative="1">
+      <w:start w:val="1"/>
+      <w:numFmt w:val="lowerLetter"/>
+      <w:lvlText w:val="%2)"/>
+      <w:lvlJc w:val="left"/>
+      <w:pPr>
+        <w:ind w:left="2640" w:hanging="420"/>
+      </w:pPr>
+    </w:lvl>
+    <w:lvl w:ilvl="2" w:tplc="0409001B" w:tentative="1">
+      <w:start w:val="1"/>
+      <w:numFmt w:val="lowerRoman"/>
+      <w:lvlText w:val="%3."/>
+      <w:lvlJc w:val="right"/>
+      <w:pPr>
+        <w:ind w:left="3060" w:hanging="420"/>
+      </w:pPr>
+    </w:lvl>
+    <w:lvl w:ilvl="3" w:tplc="0409000F" w:tentative="1">
+      <w:start w:val="1"/>
+      <w:numFmt w:val="decimal"/>
+      <w:lvlText w:val="%4."/>
+      <w:lvlJc w:val="left"/>
+      <w:pPr>
+        <w:ind w:left="3480" w:hanging="420"/>
+      </w:pPr>
+    </w:lvl>
+    <w:lvl w:ilvl="4" w:tplc="04090019" w:tentative="1">
+      <w:start w:val="1"/>
+      <w:numFmt w:val="lowerLetter"/>
+      <w:lvlText w:val="%5)"/>
+      <w:lvlJc w:val="left"/>
+      <w:pPr>
+        <w:ind w:left="3900" w:hanging="420"/>
+      </w:pPr>
+    </w:lvl>
+    <w:lvl w:ilvl="5" w:tplc="0409001B" w:tentative="1">
+      <w:start w:val="1"/>
+      <w:numFmt w:val="lowerRoman"/>
+      <w:lvlText w:val="%6."/>
+      <w:lvlJc w:val="right"/>
+      <w:pPr>
+        <w:ind w:left="4320" w:hanging="420"/>
+      </w:pPr>
+    </w:lvl>
+    <w:lvl w:ilvl="6" w:tplc="0409000F" w:tentative="1">
+      <w:start w:val="1"/>
+      <w:numFmt w:val="decimal"/>
+      <w:lvlText w:val="%7."/>
+      <w:lvlJc w:val="left"/>
+      <w:pPr>
+        <w:ind w:left="4740" w:hanging="420"/>
+      </w:pPr>
+    </w:lvl>
+    <w:lvl w:ilvl="7" w:tplc="04090019" w:tentative="1">
+      <w:start w:val="1"/>
+      <w:numFmt w:val="lowerLetter"/>
+      <w:lvlText w:val="%8)"/>
+      <w:lvlJc w:val="left"/>
+      <w:pPr>
+        <w:ind w:left="5160" w:hanging="420"/>
+      </w:pPr>
+    </w:lvl>
+    <w:lvl w:ilvl="8" w:tplc="0409001B" w:tentative="1">
+      <w:start w:val="1"/>
+      <w:numFmt w:val="lowerRoman"/>
+      <w:lvlText w:val="%9."/>
+      <w:lvlJc w:val="right"/>
+      <w:pPr>
+        <w:ind w:left="5580" w:hanging="420"/>
+      </w:pPr>
+    </w:lvl>
+  </w:abstractNum>
+  <w:abstractNum w:abstractNumId="10" w15:restartNumberingAfterBreak="0">
     <w:nsid w:val="4F9661DA"/>
     <w:multiLevelType w:val="hybridMultilevel"/>
     <w:tmpl w:val="889AF246"/>
@@ -8445,7 +9089,7 @@
       </w:pPr>
     </w:lvl>
   </w:abstractNum>
-  <w:abstractNum w:abstractNumId="10" w15:restartNumberingAfterBreak="0">
+  <w:abstractNum w:abstractNumId="11" w15:restartNumberingAfterBreak="0">
     <w:nsid w:val="60112D98"/>
     <w:multiLevelType w:val="hybridMultilevel"/>
     <w:tmpl w:val="8AA8F2F4"/>
@@ -8534,7 +9178,7 @@
       </w:pPr>
     </w:lvl>
   </w:abstractNum>
-  <w:abstractNum w:abstractNumId="11" w15:restartNumberingAfterBreak="0">
+  <w:abstractNum w:abstractNumId="12" w15:restartNumberingAfterBreak="0">
     <w:nsid w:val="62261741"/>
     <w:multiLevelType w:val="hybridMultilevel"/>
     <w:tmpl w:val="20F01FC4"/>
@@ -8623,7 +9267,7 @@
       </w:pPr>
     </w:lvl>
   </w:abstractNum>
-  <w:abstractNum w:abstractNumId="12" w15:restartNumberingAfterBreak="0">
+  <w:abstractNum w:abstractNumId="13" w15:restartNumberingAfterBreak="0">
     <w:nsid w:val="622D16A5"/>
     <w:multiLevelType w:val="hybridMultilevel"/>
     <w:tmpl w:val="DD2A4DFC"/>
@@ -8709,7 +9353,7 @@
       </w:pPr>
     </w:lvl>
   </w:abstractNum>
-  <w:abstractNum w:abstractNumId="13" w15:restartNumberingAfterBreak="0">
+  <w:abstractNum w:abstractNumId="14" w15:restartNumberingAfterBreak="0">
     <w:nsid w:val="6A1A4239"/>
     <w:multiLevelType w:val="hybridMultilevel"/>
     <w:tmpl w:val="9E442A4E"/>
@@ -8795,7 +9439,7 @@
       </w:pPr>
     </w:lvl>
   </w:abstractNum>
-  <w:abstractNum w:abstractNumId="14" w15:restartNumberingAfterBreak="0">
+  <w:abstractNum w:abstractNumId="15" w15:restartNumberingAfterBreak="0">
     <w:nsid w:val="6BDD4C46"/>
     <w:multiLevelType w:val="hybridMultilevel"/>
     <w:tmpl w:val="A99E9164"/>
@@ -8881,7 +9525,7 @@
       </w:pPr>
     </w:lvl>
   </w:abstractNum>
-  <w:abstractNum w:abstractNumId="15" w15:restartNumberingAfterBreak="0">
+  <w:abstractNum w:abstractNumId="16" w15:restartNumberingAfterBreak="0">
     <w:nsid w:val="74037147"/>
     <w:multiLevelType w:val="hybridMultilevel"/>
     <w:tmpl w:val="156C54C4"/>
@@ -8967,7 +9611,7 @@
       </w:pPr>
     </w:lvl>
   </w:abstractNum>
-  <w:abstractNum w:abstractNumId="16" w15:restartNumberingAfterBreak="0">
+  <w:abstractNum w:abstractNumId="17" w15:restartNumberingAfterBreak="0">
     <w:nsid w:val="74C5770B"/>
     <w:multiLevelType w:val="hybridMultilevel"/>
     <w:tmpl w:val="6B204C46"/>
@@ -9053,7 +9697,7 @@
       </w:pPr>
     </w:lvl>
   </w:abstractNum>
-  <w:abstractNum w:abstractNumId="17" w15:restartNumberingAfterBreak="0">
+  <w:abstractNum w:abstractNumId="18" w15:restartNumberingAfterBreak="0">
     <w:nsid w:val="75F5017D"/>
     <w:multiLevelType w:val="hybridMultilevel"/>
     <w:tmpl w:val="3190CF00"/>
@@ -9146,13 +9790,13 @@
     </w:lvl>
   </w:abstractNum>
   <w:num w:numId="1">
-    <w:abstractNumId w:val="11"/>
+    <w:abstractNumId w:val="12"/>
   </w:num>
   <w:num w:numId="2">
-    <w:abstractNumId w:val="17"/>
+    <w:abstractNumId w:val="18"/>
   </w:num>
   <w:num w:numId="3">
-    <w:abstractNumId w:val="10"/>
+    <w:abstractNumId w:val="11"/>
   </w:num>
   <w:num w:numId="4">
     <w:abstractNumId w:val="0"/>
@@ -9167,19 +9811,19 @@
     <w:abstractNumId w:val="2"/>
   </w:num>
   <w:num w:numId="8">
-    <w:abstractNumId w:val="13"/>
+    <w:abstractNumId w:val="14"/>
   </w:num>
   <w:num w:numId="9">
     <w:abstractNumId w:val="8"/>
   </w:num>
   <w:num w:numId="10">
-    <w:abstractNumId w:val="9"/>
+    <w:abstractNumId w:val="10"/>
   </w:num>
   <w:num w:numId="11">
-    <w:abstractNumId w:val="16"/>
+    <w:abstractNumId w:val="17"/>
   </w:num>
   <w:num w:numId="12">
-    <w:abstractNumId w:val="14"/>
+    <w:abstractNumId w:val="15"/>
   </w:num>
   <w:num w:numId="13">
     <w:abstractNumId w:val="1"/>
@@ -9188,16 +9832,19 @@
     <w:abstractNumId w:val="3"/>
   </w:num>
   <w:num w:numId="15">
-    <w:abstractNumId w:val="15"/>
+    <w:abstractNumId w:val="16"/>
   </w:num>
   <w:num w:numId="16">
-    <w:abstractNumId w:val="12"/>
+    <w:abstractNumId w:val="13"/>
   </w:num>
   <w:num w:numId="17">
     <w:abstractNumId w:val="5"/>
   </w:num>
   <w:num w:numId="18">
     <w:abstractNumId w:val="4"/>
+  </w:num>
+  <w:num w:numId="19">
+    <w:abstractNumId w:val="9"/>
   </w:num>
 </w:numbering>
 </file>

</xml_diff>